<commit_message>
Update 3 page 0.5 inch margins.docx
</commit_message>
<xml_diff>
--- a/3 page 0.5 inch margins.docx
+++ b/3 page 0.5 inch margins.docx
@@ -1020,7 +1020,15 @@
         <w:rPr>
           <w:rFonts w:asciiTheme="majorBidi" w:hAnsiTheme="majorBidi" w:cstheme="majorBidi"/>
         </w:rPr>
-        <w:t xml:space="preserve"> classic applications of using BCI is to detect the pattern of task imagery. Researchers report that motor imagery signals can be detected using EEG signals to help people with disabilities including autism, physical disabilities, ageing adults</w:t>
+        <w:t xml:space="preserve"> classic applications of using BCI is to detect the pattern of task imagery. Researchers report that motor imagery signals can be detected</w:t>
+      </w:r>
+      <w:bookmarkStart w:id="0" w:name="_GoBack"/>
+      <w:bookmarkEnd w:id="0"/>
+      <w:r>
+        <w:rPr>
+          <w:rFonts w:asciiTheme="majorBidi" w:hAnsiTheme="majorBidi" w:cstheme="majorBidi"/>
+        </w:rPr>
+        <w:t xml:space="preserve"> using EEG signals to help people with disabilities including autism, physical disabilities, ageing adults</w:t>
       </w:r>
       <w:r>
         <w:rPr>
@@ -2988,8 +2996,6 @@
         </w:rPr>
         <w:t>.</w:t>
       </w:r>
-      <w:bookmarkStart w:id="0" w:name="_GoBack"/>
-      <w:bookmarkEnd w:id="0"/>
       <w:r>
         <w:rPr>
           <w:rFonts w:asciiTheme="majorBidi" w:hAnsiTheme="majorBidi" w:cstheme="majorBidi"/>
@@ -6861,7 +6867,7 @@
         <v:path o:extrusionok="f" gradientshapeok="t" o:connecttype="rect"/>
         <o:lock v:ext="edit" aspectratio="t"/>
       </v:shapetype>
-      <v:shape id="_x0000_i1253" type="#_x0000_t75" style="width:11.25pt;height:11.25pt" o:bullet="t">
+      <v:shape id="_x0000_i1254" type="#_x0000_t75" style="width:11.25pt;height:11.25pt" o:bullet="t">
         <v:imagedata r:id="rId1" o:title="mso5A0E"/>
       </v:shape>
     </w:pict>
@@ -7932,7 +7938,7 @@
 </file>
 
 <file path=customXml/itemProps1.xml><?xml version="1.0" encoding="utf-8"?>
-<ds:datastoreItem xmlns:ds="http://schemas.openxmlformats.org/officeDocument/2006/customXml" ds:itemID="{1F242CCD-BC16-45B3-9220-459BA5A055A8}">
+<ds:datastoreItem xmlns:ds="http://schemas.openxmlformats.org/officeDocument/2006/customXml" ds:itemID="{24194935-2961-414F-A53B-27D18DC33AF3}">
   <ds:schemaRefs>
     <ds:schemaRef ds:uri="http://schemas.openxmlformats.org/officeDocument/2006/bibliography"/>
   </ds:schemaRefs>

</xml_diff>